<commit_message>
Part 1 feedback addressed
</commit_message>
<xml_diff>
--- a/Documentation/ST10029788_PROG7312_POE_Part1.docx
+++ b/Documentation/ST10029788_PROG7312_POE_Part1.docx
@@ -103,7 +103,7 @@
           <w:r>
             <w:fldChar w:fldCharType="separate"/>
           </w:r>
-          <w:hyperlink w:anchor="_Toc176626491" w:history="1">
+          <w:hyperlink w:anchor="_Toc182380624" w:history="1">
             <w:r>
               <w:rPr>
                 <w:rStyle w:val="Hyperlink"/>
@@ -149,7 +149,7 @@
                 <w:noProof/>
                 <w:webHidden/>
               </w:rPr>
-              <w:instrText xml:space="preserve"> PAGEREF _Toc176626491 \h </w:instrText>
+              <w:instrText xml:space="preserve"> PAGEREF _Toc182380624 \h </w:instrText>
             </w:r>
             <w:r>
               <w:rPr>
@@ -192,7 +192,7 @@
               <w:lang w:val="en-ZA" w:eastAsia="en-ZA"/>
             </w:rPr>
           </w:pPr>
-          <w:hyperlink w:anchor="_Toc176626492" w:history="1">
+          <w:hyperlink w:anchor="_Toc182380625" w:history="1">
             <w:r>
               <w:rPr>
                 <w:rStyle w:val="Hyperlink"/>
@@ -221,7 +221,7 @@
                 <w:noProof/>
                 <w:webHidden/>
               </w:rPr>
-              <w:instrText xml:space="preserve"> PAGEREF _Toc176626492 \h </w:instrText>
+              <w:instrText xml:space="preserve"> PAGEREF _Toc182380625 \h </w:instrText>
             </w:r>
             <w:r>
               <w:rPr>
@@ -265,7 +265,7 @@
               <w:lang w:val="en-ZA" w:eastAsia="en-ZA"/>
             </w:rPr>
           </w:pPr>
-          <w:hyperlink w:anchor="_Toc176626493" w:history="1">
+          <w:hyperlink w:anchor="_Toc182380626" w:history="1">
             <w:r>
               <w:rPr>
                 <w:rStyle w:val="Hyperlink"/>
@@ -311,7 +311,7 @@
                 <w:noProof/>
                 <w:webHidden/>
               </w:rPr>
-              <w:instrText xml:space="preserve"> PAGEREF _Toc176626493 \h </w:instrText>
+              <w:instrText xml:space="preserve"> PAGEREF _Toc182380626 \h </w:instrText>
             </w:r>
             <w:r>
               <w:rPr>
@@ -331,7 +331,7 @@
                 <w:noProof/>
                 <w:webHidden/>
               </w:rPr>
-              <w:t>3</w:t>
+              <w:t>5</w:t>
             </w:r>
             <w:r>
               <w:rPr>
@@ -354,7 +354,7 @@
               <w:lang w:val="en-ZA" w:eastAsia="en-ZA"/>
             </w:rPr>
           </w:pPr>
-          <w:hyperlink w:anchor="_Toc176626494" w:history="1">
+          <w:hyperlink w:anchor="_Toc182380627" w:history="1">
             <w:r>
               <w:rPr>
                 <w:rStyle w:val="Hyperlink"/>
@@ -385,7 +385,7 @@
                 <w:noProof/>
                 <w:webHidden/>
               </w:rPr>
-              <w:instrText xml:space="preserve"> PAGEREF _Toc176626494 \h </w:instrText>
+              <w:instrText xml:space="preserve"> PAGEREF _Toc182380627 \h </w:instrText>
             </w:r>
             <w:r>
               <w:rPr>
@@ -405,7 +405,7 @@
                 <w:noProof/>
                 <w:webHidden/>
               </w:rPr>
-              <w:t>3</w:t>
+              <w:t>5</w:t>
             </w:r>
             <w:r>
               <w:rPr>
@@ -428,7 +428,7 @@
               <w:lang w:val="en-ZA" w:eastAsia="en-ZA"/>
             </w:rPr>
           </w:pPr>
-          <w:hyperlink w:anchor="_Toc176626495" w:history="1">
+          <w:hyperlink w:anchor="_Toc182380628" w:history="1">
             <w:r>
               <w:rPr>
                 <w:rStyle w:val="Hyperlink"/>
@@ -459,7 +459,7 @@
                 <w:noProof/>
                 <w:webHidden/>
               </w:rPr>
-              <w:instrText xml:space="preserve"> PAGEREF _Toc176626495 \h </w:instrText>
+              <w:instrText xml:space="preserve"> PAGEREF _Toc182380628 \h </w:instrText>
             </w:r>
             <w:r>
               <w:rPr>
@@ -479,7 +479,7 @@
                 <w:noProof/>
                 <w:webHidden/>
               </w:rPr>
-              <w:t>3</w:t>
+              <w:t>5</w:t>
             </w:r>
             <w:r>
               <w:rPr>
@@ -502,7 +502,7 @@
               <w:lang w:val="en-ZA" w:eastAsia="en-ZA"/>
             </w:rPr>
           </w:pPr>
-          <w:hyperlink w:anchor="_Toc176626496" w:history="1">
+          <w:hyperlink w:anchor="_Toc182380629" w:history="1">
             <w:r>
               <w:rPr>
                 <w:rStyle w:val="Hyperlink"/>
@@ -533,7 +533,7 @@
                 <w:noProof/>
                 <w:webHidden/>
               </w:rPr>
-              <w:instrText xml:space="preserve"> PAGEREF _Toc176626496 \h </w:instrText>
+              <w:instrText xml:space="preserve"> PAGEREF _Toc182380629 \h </w:instrText>
             </w:r>
             <w:r>
               <w:rPr>
@@ -553,7 +553,7 @@
                 <w:noProof/>
                 <w:webHidden/>
               </w:rPr>
-              <w:t>4</w:t>
+              <w:t>6</w:t>
             </w:r>
             <w:r>
               <w:rPr>
@@ -576,7 +576,7 @@
               <w:lang w:val="en-ZA" w:eastAsia="en-ZA"/>
             </w:rPr>
           </w:pPr>
-          <w:hyperlink w:anchor="_Toc176626497" w:history="1">
+          <w:hyperlink w:anchor="_Toc182380630" w:history="1">
             <w:r>
               <w:rPr>
                 <w:rStyle w:val="Hyperlink"/>
@@ -604,7 +604,7 @@
                 <w:noProof/>
                 <w:webHidden/>
               </w:rPr>
-              <w:instrText xml:space="preserve"> PAGEREF _Toc176626497 \h </w:instrText>
+              <w:instrText xml:space="preserve"> PAGEREF _Toc182380630 \h </w:instrText>
             </w:r>
             <w:r>
               <w:rPr>
@@ -624,7 +624,7 @@
                 <w:noProof/>
                 <w:webHidden/>
               </w:rPr>
-              <w:t>5</w:t>
+              <w:t>7</w:t>
             </w:r>
             <w:r>
               <w:rPr>
@@ -684,7 +684,7 @@
           <w:lang w:val="en-ZA"/>
         </w:rPr>
       </w:pPr>
-      <w:bookmarkStart w:id="0" w:name="_Toc176626491"/>
+      <w:bookmarkStart w:id="0" w:name="_Toc182380624"/>
       <w:r>
         <w:rPr>
           <w:rFonts w:ascii="Arial" w:hAnsi="Arial" w:cs="Arial"/>
@@ -708,7 +708,7 @@
           <w:lang w:val="en-ZA"/>
         </w:rPr>
       </w:pPr>
-      <w:bookmarkStart w:id="1" w:name="_Toc176626492"/>
+      <w:bookmarkStart w:id="1" w:name="_Toc182380625"/>
       <w:r>
         <w:rPr>
           <w:rFonts w:ascii="Arial" w:hAnsi="Arial" w:cs="Arial"/>
@@ -722,30 +722,26 @@
     </w:p>
     <w:p>
       <w:pPr>
-        <w:numPr>
-          <w:ilvl w:val="0"/>
-          <w:numId w:val="4"/>
-        </w:numPr>
         <w:spacing w:line="360" w:lineRule="auto"/>
         <w:rPr>
           <w:rFonts w:ascii="Arial" w:hAnsi="Arial" w:cs="Arial"/>
-          <w:lang w:val="en-ZA"/>
-        </w:rPr>
-      </w:pPr>
-      <w:r>
-        <w:rPr>
-          <w:rFonts w:ascii="Arial" w:hAnsi="Arial" w:cs="Arial"/>
-          <w:lang w:val="en-ZA"/>
-        </w:rPr>
-        <w:t>Participatory Design</w:t>
-      </w:r>
-    </w:p>
-    <w:p>
-      <w:pPr>
-        <w:numPr>
-          <w:ilvl w:val="0"/>
-          <w:numId w:val="4"/>
-        </w:numPr>
+          <w:b/>
+          <w:bCs/>
+          <w:lang w:val="en-ZA"/>
+        </w:rPr>
+      </w:pPr>
+      <w:r>
+        <w:rPr>
+          <w:rFonts w:ascii="Arial" w:hAnsi="Arial" w:cs="Arial"/>
+          <w:b/>
+          <w:bCs/>
+          <w:lang w:val="en-ZA"/>
+        </w:rPr>
+        <w:t>1. Participatory Design</w:t>
+      </w:r>
+    </w:p>
+    <w:p>
+      <w:pPr>
         <w:spacing w:line="360" w:lineRule="auto"/>
         <w:rPr>
           <w:rFonts w:ascii="Arial" w:hAnsi="Arial" w:cs="Arial"/>
@@ -755,17 +751,22 @@
       <w:r>
         <w:rPr>
           <w:rFonts w:ascii="Arial" w:hAnsi="Arial" w:cs="Arial"/>
-          <w:lang w:val="en-ZA"/>
-        </w:rPr>
-        <w:t>User Feedback Mechanisms</w:t>
-      </w:r>
-    </w:p>
-    <w:p>
-      <w:pPr>
-        <w:numPr>
-          <w:ilvl w:val="0"/>
-          <w:numId w:val="4"/>
-        </w:numPr>
+          <w:b/>
+          <w:bCs/>
+          <w:lang w:val="en-ZA"/>
+        </w:rPr>
+        <w:t>Definition</w:t>
+      </w:r>
+      <w:r>
+        <w:rPr>
+          <w:rFonts w:ascii="Arial" w:hAnsi="Arial" w:cs="Arial"/>
+          <w:lang w:val="en-ZA"/>
+        </w:rPr>
+        <w:t>: Participatory Design is a collaborative approach where users (or stakeholders) are directly involved in the design process. Instead of just receiving a product or service that was designed by professionals, users are active contributors to the creation and iteration of the product.</w:t>
+      </w:r>
+    </w:p>
+    <w:p>
+      <w:pPr>
         <w:spacing w:line="360" w:lineRule="auto"/>
         <w:rPr>
           <w:rFonts w:ascii="Arial" w:hAnsi="Arial" w:cs="Arial"/>
@@ -775,17 +776,38 @@
       <w:r>
         <w:rPr>
           <w:rFonts w:ascii="Arial" w:hAnsi="Arial" w:cs="Arial"/>
-          <w:lang w:val="en-ZA"/>
-        </w:rPr>
-        <w:t>Training and Support</w:t>
-      </w:r>
-    </w:p>
-    <w:p>
-      <w:pPr>
-        <w:numPr>
-          <w:ilvl w:val="0"/>
-          <w:numId w:val="4"/>
-        </w:numPr>
+          <w:b/>
+          <w:bCs/>
+          <w:lang w:val="en-ZA"/>
+        </w:rPr>
+        <w:t>Purpose</w:t>
+      </w:r>
+      <w:r>
+        <w:rPr>
+          <w:rFonts w:ascii="Arial" w:hAnsi="Arial" w:cs="Arial"/>
+          <w:lang w:val="en-ZA"/>
+        </w:rPr>
+        <w:t xml:space="preserve">: The goal is to ensure the </w:t>
+      </w:r>
+      <w:proofErr w:type="gramStart"/>
+      <w:r>
+        <w:rPr>
+          <w:rFonts w:ascii="Arial" w:hAnsi="Arial" w:cs="Arial"/>
+          <w:lang w:val="en-ZA"/>
+        </w:rPr>
+        <w:t>end product</w:t>
+      </w:r>
+      <w:proofErr w:type="gramEnd"/>
+      <w:r>
+        <w:rPr>
+          <w:rFonts w:ascii="Arial" w:hAnsi="Arial" w:cs="Arial"/>
+          <w:lang w:val="en-ZA"/>
+        </w:rPr>
+        <w:t xml:space="preserve"> meets user needs, expectations, and real-world use cases by incorporating feedback and ideas from those who will actually use it.</w:t>
+      </w:r>
+    </w:p>
+    <w:p>
+      <w:pPr>
         <w:spacing w:line="360" w:lineRule="auto"/>
         <w:rPr>
           <w:rFonts w:ascii="Arial" w:hAnsi="Arial" w:cs="Arial"/>
@@ -795,17 +817,22 @@
       <w:r>
         <w:rPr>
           <w:rFonts w:ascii="Arial" w:hAnsi="Arial" w:cs="Arial"/>
-          <w:lang w:val="en-ZA"/>
-        </w:rPr>
-        <w:t>Local Adaptation</w:t>
-      </w:r>
-    </w:p>
-    <w:p>
-      <w:pPr>
-        <w:numPr>
-          <w:ilvl w:val="0"/>
-          <w:numId w:val="4"/>
-        </w:numPr>
+          <w:b/>
+          <w:bCs/>
+          <w:lang w:val="en-ZA"/>
+        </w:rPr>
+        <w:t>Example</w:t>
+      </w:r>
+      <w:r>
+        <w:rPr>
+          <w:rFonts w:ascii="Arial" w:hAnsi="Arial" w:cs="Arial"/>
+          <w:lang w:val="en-ZA"/>
+        </w:rPr>
+        <w:t>: In software development, participatory design could involve users in workshops or focus groups to provide input on interface design or feature priorities, helping to ensure that the final product is more user-friendly and tailored to their requirements.</w:t>
+      </w:r>
+    </w:p>
+    <w:p>
+      <w:pPr>
         <w:spacing w:line="360" w:lineRule="auto"/>
         <w:rPr>
           <w:rFonts w:ascii="Arial" w:hAnsi="Arial" w:cs="Arial"/>
@@ -817,7 +844,493 @@
           <w:rFonts w:ascii="Arial" w:hAnsi="Arial" w:cs="Arial"/>
           <w:lang w:val="en-ZA"/>
         </w:rPr>
-        <w:t>Regular Updates and Communication</w:t>
+        <w:pict w14:anchorId="7D9A1681">
+          <v:rect id="_x0000_i1049" style="width:0;height:0" o:hrstd="t" o:hrnoshade="t" o:hr="t" fillcolor="#ececec" stroked="f"/>
+        </w:pict>
+      </w:r>
+    </w:p>
+    <w:p>
+      <w:pPr>
+        <w:spacing w:line="360" w:lineRule="auto"/>
+        <w:rPr>
+          <w:rFonts w:ascii="Arial" w:hAnsi="Arial" w:cs="Arial"/>
+          <w:b/>
+          <w:bCs/>
+          <w:lang w:val="en-ZA"/>
+        </w:rPr>
+      </w:pPr>
+      <w:r>
+        <w:rPr>
+          <w:rFonts w:ascii="Arial" w:hAnsi="Arial" w:cs="Arial"/>
+          <w:b/>
+          <w:bCs/>
+          <w:lang w:val="en-ZA"/>
+        </w:rPr>
+        <w:t>2. User Feedback Mechanisms</w:t>
+      </w:r>
+    </w:p>
+    <w:p>
+      <w:pPr>
+        <w:spacing w:line="360" w:lineRule="auto"/>
+        <w:rPr>
+          <w:rFonts w:ascii="Arial" w:hAnsi="Arial" w:cs="Arial"/>
+          <w:lang w:val="en-ZA"/>
+        </w:rPr>
+      </w:pPr>
+      <w:r>
+        <w:rPr>
+          <w:rFonts w:ascii="Arial" w:hAnsi="Arial" w:cs="Arial"/>
+          <w:b/>
+          <w:bCs/>
+          <w:lang w:val="en-ZA"/>
+        </w:rPr>
+        <w:t>Definition</w:t>
+      </w:r>
+      <w:r>
+        <w:rPr>
+          <w:rFonts w:ascii="Arial" w:hAnsi="Arial" w:cs="Arial"/>
+          <w:lang w:val="en-ZA"/>
+        </w:rPr>
+        <w:t>: User feedback mechanisms are structured methods through which users can provide their opinions, complaints, suggestions, or compliments regarding a product, service, or system. This might include surveys, interviews, reviews, user testing, or comment sections.</w:t>
+      </w:r>
+    </w:p>
+    <w:p>
+      <w:pPr>
+        <w:spacing w:line="360" w:lineRule="auto"/>
+        <w:rPr>
+          <w:rFonts w:ascii="Arial" w:hAnsi="Arial" w:cs="Arial"/>
+          <w:lang w:val="en-ZA"/>
+        </w:rPr>
+      </w:pPr>
+      <w:r>
+        <w:rPr>
+          <w:rFonts w:ascii="Arial" w:hAnsi="Arial" w:cs="Arial"/>
+          <w:b/>
+          <w:bCs/>
+          <w:lang w:val="en-ZA"/>
+        </w:rPr>
+        <w:t>Purpose</w:t>
+      </w:r>
+      <w:r>
+        <w:rPr>
+          <w:rFonts w:ascii="Arial" w:hAnsi="Arial" w:cs="Arial"/>
+          <w:lang w:val="en-ZA"/>
+        </w:rPr>
+        <w:t>: Collecting user feedback is essential for understanding user satisfaction, identifying pain points, and gathering actionable insights that inform future product iterations, improvements, or customer support strategies.</w:t>
+      </w:r>
+    </w:p>
+    <w:p>
+      <w:pPr>
+        <w:spacing w:line="360" w:lineRule="auto"/>
+        <w:rPr>
+          <w:rFonts w:ascii="Arial" w:hAnsi="Arial" w:cs="Arial"/>
+          <w:lang w:val="en-ZA"/>
+        </w:rPr>
+      </w:pPr>
+      <w:r>
+        <w:rPr>
+          <w:rFonts w:ascii="Arial" w:hAnsi="Arial" w:cs="Arial"/>
+          <w:b/>
+          <w:bCs/>
+          <w:lang w:val="en-ZA"/>
+        </w:rPr>
+        <w:t>Example</w:t>
+      </w:r>
+      <w:r>
+        <w:rPr>
+          <w:rFonts w:ascii="Arial" w:hAnsi="Arial" w:cs="Arial"/>
+          <w:lang w:val="en-ZA"/>
+        </w:rPr>
+        <w:t xml:space="preserve">: A mobile app might feature a built-in survey that prompts users to rate their experience or offer suggestions after they complete a particular action. </w:t>
+      </w:r>
+      <w:proofErr w:type="spellStart"/>
+      <w:r>
+        <w:rPr>
+          <w:rFonts w:ascii="Arial" w:hAnsi="Arial" w:cs="Arial"/>
+          <w:lang w:val="en-ZA"/>
+        </w:rPr>
+        <w:t>Analyzing</w:t>
+      </w:r>
+      <w:proofErr w:type="spellEnd"/>
+      <w:r>
+        <w:rPr>
+          <w:rFonts w:ascii="Arial" w:hAnsi="Arial" w:cs="Arial"/>
+          <w:lang w:val="en-ZA"/>
+        </w:rPr>
+        <w:t xml:space="preserve"> this feedback can guide updates or new features.</w:t>
+      </w:r>
+    </w:p>
+    <w:p>
+      <w:pPr>
+        <w:spacing w:line="360" w:lineRule="auto"/>
+        <w:rPr>
+          <w:rFonts w:ascii="Arial" w:hAnsi="Arial" w:cs="Arial"/>
+          <w:lang w:val="en-ZA"/>
+        </w:rPr>
+      </w:pPr>
+      <w:r>
+        <w:rPr>
+          <w:rFonts w:ascii="Arial" w:hAnsi="Arial" w:cs="Arial"/>
+          <w:lang w:val="en-ZA"/>
+        </w:rPr>
+        <w:pict w14:anchorId="1B5E3C4A">
+          <v:rect id="_x0000_i1050" style="width:0;height:0" o:hrstd="t" o:hrnoshade="t" o:hr="t" fillcolor="#ececec" stroked="f"/>
+        </w:pict>
+      </w:r>
+    </w:p>
+    <w:p>
+      <w:pPr>
+        <w:spacing w:line="360" w:lineRule="auto"/>
+        <w:rPr>
+          <w:rFonts w:ascii="Arial" w:hAnsi="Arial" w:cs="Arial"/>
+          <w:b/>
+          <w:bCs/>
+          <w:lang w:val="en-ZA"/>
+        </w:rPr>
+      </w:pPr>
+      <w:r>
+        <w:rPr>
+          <w:rFonts w:ascii="Arial" w:hAnsi="Arial" w:cs="Arial"/>
+          <w:b/>
+          <w:bCs/>
+          <w:lang w:val="en-ZA"/>
+        </w:rPr>
+        <w:t>3. Training and Support</w:t>
+      </w:r>
+    </w:p>
+    <w:p>
+      <w:pPr>
+        <w:spacing w:line="360" w:lineRule="auto"/>
+        <w:rPr>
+          <w:rFonts w:ascii="Arial" w:hAnsi="Arial" w:cs="Arial"/>
+          <w:lang w:val="en-ZA"/>
+        </w:rPr>
+      </w:pPr>
+      <w:r>
+        <w:rPr>
+          <w:rFonts w:ascii="Arial" w:hAnsi="Arial" w:cs="Arial"/>
+          <w:b/>
+          <w:bCs/>
+          <w:lang w:val="en-ZA"/>
+        </w:rPr>
+        <w:lastRenderedPageBreak/>
+        <w:t>Definition</w:t>
+      </w:r>
+      <w:r>
+        <w:rPr>
+          <w:rFonts w:ascii="Arial" w:hAnsi="Arial" w:cs="Arial"/>
+          <w:lang w:val="en-ZA"/>
+        </w:rPr>
+        <w:t>: Training and support strategies aim to provide users with the necessary resources to effectively use a product or service. This includes onboarding materials, tutorials, FAQs, help documentation, customer support teams, and training sessions.</w:t>
+      </w:r>
+    </w:p>
+    <w:p>
+      <w:pPr>
+        <w:spacing w:line="360" w:lineRule="auto"/>
+        <w:rPr>
+          <w:rFonts w:ascii="Arial" w:hAnsi="Arial" w:cs="Arial"/>
+          <w:lang w:val="en-ZA"/>
+        </w:rPr>
+      </w:pPr>
+      <w:r>
+        <w:rPr>
+          <w:rFonts w:ascii="Arial" w:hAnsi="Arial" w:cs="Arial"/>
+          <w:b/>
+          <w:bCs/>
+          <w:lang w:val="en-ZA"/>
+        </w:rPr>
+        <w:t>Purpose</w:t>
+      </w:r>
+      <w:r>
+        <w:rPr>
+          <w:rFonts w:ascii="Arial" w:hAnsi="Arial" w:cs="Arial"/>
+          <w:lang w:val="en-ZA"/>
+        </w:rPr>
+        <w:t>: Proper training and support enhance the user experience by reducing frustration and increasing proficiency with the product. Well-supported users are more likely to feel satisfied and continue using the product long-term.</w:t>
+      </w:r>
+    </w:p>
+    <w:p>
+      <w:pPr>
+        <w:spacing w:line="360" w:lineRule="auto"/>
+        <w:rPr>
+          <w:rFonts w:ascii="Arial" w:hAnsi="Arial" w:cs="Arial"/>
+          <w:lang w:val="en-ZA"/>
+        </w:rPr>
+      </w:pPr>
+      <w:r>
+        <w:rPr>
+          <w:rFonts w:ascii="Arial" w:hAnsi="Arial" w:cs="Arial"/>
+          <w:b/>
+          <w:bCs/>
+          <w:lang w:val="en-ZA"/>
+        </w:rPr>
+        <w:t>Example</w:t>
+      </w:r>
+      <w:r>
+        <w:rPr>
+          <w:rFonts w:ascii="Arial" w:hAnsi="Arial" w:cs="Arial"/>
+          <w:lang w:val="en-ZA"/>
+        </w:rPr>
+        <w:t xml:space="preserve">: A software company might offer interactive tutorials for new users, live chat support, and an extensive online help </w:t>
+      </w:r>
+      <w:proofErr w:type="spellStart"/>
+      <w:r>
+        <w:rPr>
+          <w:rFonts w:ascii="Arial" w:hAnsi="Arial" w:cs="Arial"/>
+          <w:lang w:val="en-ZA"/>
+        </w:rPr>
+        <w:t>center</w:t>
+      </w:r>
+      <w:proofErr w:type="spellEnd"/>
+      <w:r>
+        <w:rPr>
+          <w:rFonts w:ascii="Arial" w:hAnsi="Arial" w:cs="Arial"/>
+          <w:lang w:val="en-ZA"/>
+        </w:rPr>
+        <w:t xml:space="preserve"> to address common questions. This ensures users feel confident using the product and know where to turn for help when needed.</w:t>
+      </w:r>
+    </w:p>
+    <w:p>
+      <w:pPr>
+        <w:spacing w:line="360" w:lineRule="auto"/>
+        <w:rPr>
+          <w:rFonts w:ascii="Arial" w:hAnsi="Arial" w:cs="Arial"/>
+          <w:lang w:val="en-ZA"/>
+        </w:rPr>
+      </w:pPr>
+      <w:r>
+        <w:rPr>
+          <w:rFonts w:ascii="Arial" w:hAnsi="Arial" w:cs="Arial"/>
+          <w:lang w:val="en-ZA"/>
+        </w:rPr>
+        <w:pict w14:anchorId="093BAC3E">
+          <v:rect id="_x0000_i1051" style="width:0;height:0" o:hrstd="t" o:hrnoshade="t" o:hr="t" fillcolor="#ececec" stroked="f"/>
+        </w:pict>
+      </w:r>
+    </w:p>
+    <w:p>
+      <w:pPr>
+        <w:spacing w:line="360" w:lineRule="auto"/>
+        <w:rPr>
+          <w:rFonts w:ascii="Arial" w:hAnsi="Arial" w:cs="Arial"/>
+          <w:b/>
+          <w:bCs/>
+          <w:lang w:val="en-ZA"/>
+        </w:rPr>
+      </w:pPr>
+      <w:r>
+        <w:rPr>
+          <w:rFonts w:ascii="Arial" w:hAnsi="Arial" w:cs="Arial"/>
+          <w:b/>
+          <w:bCs/>
+          <w:lang w:val="en-ZA"/>
+        </w:rPr>
+        <w:t>4. Local Adaptation</w:t>
+      </w:r>
+    </w:p>
+    <w:p>
+      <w:pPr>
+        <w:spacing w:line="360" w:lineRule="auto"/>
+        <w:rPr>
+          <w:rFonts w:ascii="Arial" w:hAnsi="Arial" w:cs="Arial"/>
+          <w:lang w:val="en-ZA"/>
+        </w:rPr>
+      </w:pPr>
+      <w:r>
+        <w:rPr>
+          <w:rFonts w:ascii="Arial" w:hAnsi="Arial" w:cs="Arial"/>
+          <w:b/>
+          <w:bCs/>
+          <w:lang w:val="en-ZA"/>
+        </w:rPr>
+        <w:t>Definition</w:t>
+      </w:r>
+      <w:r>
+        <w:rPr>
+          <w:rFonts w:ascii="Arial" w:hAnsi="Arial" w:cs="Arial"/>
+          <w:lang w:val="en-ZA"/>
+        </w:rPr>
+        <w:t>: Local adaptation involves tailoring a product, service, or experience to meet the specific needs, preferences, cultural norms, or regulatory requirements of a particular geographic or demographic group.</w:t>
+      </w:r>
+    </w:p>
+    <w:p>
+      <w:pPr>
+        <w:spacing w:line="360" w:lineRule="auto"/>
+        <w:rPr>
+          <w:rFonts w:ascii="Arial" w:hAnsi="Arial" w:cs="Arial"/>
+          <w:lang w:val="en-ZA"/>
+        </w:rPr>
+      </w:pPr>
+      <w:r>
+        <w:rPr>
+          <w:rFonts w:ascii="Arial" w:hAnsi="Arial" w:cs="Arial"/>
+          <w:b/>
+          <w:bCs/>
+          <w:lang w:val="en-ZA"/>
+        </w:rPr>
+        <w:t>Purpose</w:t>
+      </w:r>
+      <w:r>
+        <w:rPr>
+          <w:rFonts w:ascii="Arial" w:hAnsi="Arial" w:cs="Arial"/>
+          <w:lang w:val="en-ZA"/>
+        </w:rPr>
+        <w:t xml:space="preserve">: By localizing a product, businesses can better engage users by offering them a more relevant, personalized experience. This may involve translating content, adapting design to local aesthetics, or modifying functionality to align with local regulations or user </w:t>
+      </w:r>
+      <w:proofErr w:type="spellStart"/>
+      <w:r>
+        <w:rPr>
+          <w:rFonts w:ascii="Arial" w:hAnsi="Arial" w:cs="Arial"/>
+          <w:lang w:val="en-ZA"/>
+        </w:rPr>
+        <w:t>behaviors</w:t>
+      </w:r>
+      <w:proofErr w:type="spellEnd"/>
+      <w:r>
+        <w:rPr>
+          <w:rFonts w:ascii="Arial" w:hAnsi="Arial" w:cs="Arial"/>
+          <w:lang w:val="en-ZA"/>
+        </w:rPr>
+        <w:t>.</w:t>
+      </w:r>
+    </w:p>
+    <w:p>
+      <w:pPr>
+        <w:spacing w:line="360" w:lineRule="auto"/>
+        <w:rPr>
+          <w:rFonts w:ascii="Arial" w:hAnsi="Arial" w:cs="Arial"/>
+          <w:lang w:val="en-ZA"/>
+        </w:rPr>
+      </w:pPr>
+      <w:r>
+        <w:rPr>
+          <w:rFonts w:ascii="Arial" w:hAnsi="Arial" w:cs="Arial"/>
+          <w:b/>
+          <w:bCs/>
+          <w:lang w:val="en-ZA"/>
+        </w:rPr>
+        <w:t>Example</w:t>
+      </w:r>
+      <w:r>
+        <w:rPr>
+          <w:rFonts w:ascii="Arial" w:hAnsi="Arial" w:cs="Arial"/>
+          <w:lang w:val="en-ZA"/>
+        </w:rPr>
+        <w:t>: A global e-commerce platform might adapt its website and marketing materials for different countries by offering region-specific product recommendations, language preferences, local payment options, and currency conversions to improve the shopping experience for local users.</w:t>
+      </w:r>
+    </w:p>
+    <w:p>
+      <w:pPr>
+        <w:spacing w:line="360" w:lineRule="auto"/>
+        <w:rPr>
+          <w:rFonts w:ascii="Arial" w:hAnsi="Arial" w:cs="Arial"/>
+          <w:lang w:val="en-ZA"/>
+        </w:rPr>
+      </w:pPr>
+      <w:r>
+        <w:rPr>
+          <w:rFonts w:ascii="Arial" w:hAnsi="Arial" w:cs="Arial"/>
+          <w:lang w:val="en-ZA"/>
+        </w:rPr>
+        <w:pict w14:anchorId="514B7354">
+          <v:rect id="_x0000_i1052" style="width:0;height:0" o:hrstd="t" o:hrnoshade="t" o:hr="t" fillcolor="#ececec" stroked="f"/>
+        </w:pict>
+      </w:r>
+    </w:p>
+    <w:p>
+      <w:pPr>
+        <w:spacing w:line="360" w:lineRule="auto"/>
+        <w:rPr>
+          <w:rFonts w:ascii="Arial" w:hAnsi="Arial" w:cs="Arial"/>
+          <w:b/>
+          <w:bCs/>
+          <w:lang w:val="en-ZA"/>
+        </w:rPr>
+      </w:pPr>
+      <w:r>
+        <w:rPr>
+          <w:rFonts w:ascii="Arial" w:hAnsi="Arial" w:cs="Arial"/>
+          <w:b/>
+          <w:bCs/>
+          <w:lang w:val="en-ZA"/>
+        </w:rPr>
+        <w:t>5. Regular Updates and Communication</w:t>
+      </w:r>
+    </w:p>
+    <w:p>
+      <w:pPr>
+        <w:spacing w:line="360" w:lineRule="auto"/>
+        <w:rPr>
+          <w:rFonts w:ascii="Arial" w:hAnsi="Arial" w:cs="Arial"/>
+          <w:lang w:val="en-ZA"/>
+        </w:rPr>
+      </w:pPr>
+      <w:r>
+        <w:rPr>
+          <w:rFonts w:ascii="Arial" w:hAnsi="Arial" w:cs="Arial"/>
+          <w:b/>
+          <w:bCs/>
+          <w:lang w:val="en-ZA"/>
+        </w:rPr>
+        <w:t>Definition</w:t>
+      </w:r>
+      <w:r>
+        <w:rPr>
+          <w:rFonts w:ascii="Arial" w:hAnsi="Arial" w:cs="Arial"/>
+          <w:lang w:val="en-ZA"/>
+        </w:rPr>
+        <w:t>: Regular updates and communication refer to keeping users informed about new features, improvements, bug fixes, and changes to a product or service. This may involve newsletters, release notes, social media posts, or in-app notifications.</w:t>
+      </w:r>
+    </w:p>
+    <w:p>
+      <w:pPr>
+        <w:spacing w:line="360" w:lineRule="auto"/>
+        <w:rPr>
+          <w:rFonts w:ascii="Arial" w:hAnsi="Arial" w:cs="Arial"/>
+          <w:lang w:val="en-ZA"/>
+        </w:rPr>
+      </w:pPr>
+      <w:r>
+        <w:rPr>
+          <w:rFonts w:ascii="Arial" w:hAnsi="Arial" w:cs="Arial"/>
+          <w:b/>
+          <w:bCs/>
+          <w:lang w:val="en-ZA"/>
+        </w:rPr>
+        <w:lastRenderedPageBreak/>
+        <w:t>Purpose</w:t>
+      </w:r>
+      <w:r>
+        <w:rPr>
+          <w:rFonts w:ascii="Arial" w:hAnsi="Arial" w:cs="Arial"/>
+          <w:lang w:val="en-ZA"/>
+        </w:rPr>
+        <w:t>: Regular communication helps build trust with users by demonstrating that the company is committed to improving the product and listening to user needs. It also helps ensure that users are aware of new functionalities and can take full advantage of them.</w:t>
+      </w:r>
+    </w:p>
+    <w:p>
+      <w:pPr>
+        <w:spacing w:line="360" w:lineRule="auto"/>
+        <w:rPr>
+          <w:rFonts w:ascii="Arial" w:hAnsi="Arial" w:cs="Arial"/>
+          <w:lang w:val="en-ZA"/>
+        </w:rPr>
+      </w:pPr>
+      <w:r>
+        <w:rPr>
+          <w:rFonts w:ascii="Arial" w:hAnsi="Arial" w:cs="Arial"/>
+          <w:b/>
+          <w:bCs/>
+          <w:lang w:val="en-ZA"/>
+        </w:rPr>
+        <w:t>Example</w:t>
+      </w:r>
+      <w:r>
+        <w:rPr>
+          <w:rFonts w:ascii="Arial" w:hAnsi="Arial" w:cs="Arial"/>
+          <w:lang w:val="en-ZA"/>
+        </w:rPr>
+        <w:t>: A SaaS (Software-as-a-Service) platform might send monthly newsletters to users detailing new features, upcoming changes, and tips for using the software more effectively. These updates help keep users engaged and show that the service is evolving based on their needs.</w:t>
       </w:r>
     </w:p>
     <w:p>
@@ -844,7 +1357,7 @@
           <w:lang w:val="en-ZA"/>
         </w:rPr>
       </w:pPr>
-      <w:bookmarkStart w:id="2" w:name="_Toc176626493"/>
+      <w:bookmarkStart w:id="2" w:name="_Toc182380626"/>
       <w:r>
         <w:rPr>
           <w:rFonts w:ascii="Arial" w:hAnsi="Arial" w:cs="Arial"/>
@@ -869,7 +1382,7 @@
           <w:lang w:val="en-ZA"/>
         </w:rPr>
       </w:pPr>
-      <w:bookmarkStart w:id="3" w:name="_Toc176626494"/>
+      <w:bookmarkStart w:id="3" w:name="_Toc182380627"/>
       <w:r>
         <w:rPr>
           <w:rFonts w:ascii="Arial" w:hAnsi="Arial" w:cs="Arial"/>
@@ -928,7 +1441,7 @@
           <w:lang w:val="en-ZA"/>
         </w:rPr>
       </w:pPr>
-      <w:bookmarkStart w:id="4" w:name="_Toc176626495"/>
+      <w:bookmarkStart w:id="4" w:name="_Toc182380628"/>
       <w:r>
         <w:rPr>
           <w:rFonts w:ascii="Arial" w:hAnsi="Arial" w:cs="Arial"/>
@@ -988,21 +1501,49 @@
         <w:rPr>
           <w:rFonts w:ascii="Arial" w:hAnsi="Arial" w:cs="Arial"/>
         </w:rPr>
+        <w:t xml:space="preserve"> Malaviarachchi, 2024)</w:t>
+      </w:r>
+      <w:r>
+        <w:rPr>
+          <w:rFonts w:ascii="Arial" w:hAnsi="Arial" w:cs="Arial"/>
+          <w:lang w:val="en-ZA"/>
+        </w:rPr>
+        <w:t>.</w:t>
+      </w:r>
+    </w:p>
+    <w:p>
+      <w:pPr>
+        <w:rPr>
+          <w:rFonts w:ascii="Arial" w:hAnsi="Arial" w:cs="Arial"/>
+          <w:lang w:val="en-ZA"/>
+        </w:rPr>
+      </w:pPr>
+      <w:r>
+        <w:rPr>
+          <w:rFonts w:ascii="Arial" w:hAnsi="Arial" w:cs="Arial"/>
+          <w:lang w:val="en-ZA"/>
+        </w:rPr>
+        <w:t>Secondly, providing users with the ability to offer feedback enhances user engagement and satisfaction</w:t>
+      </w:r>
+      <w:r>
+        <w:rPr>
+          <w:rFonts w:ascii="Arial" w:hAnsi="Arial" w:cs="Arial"/>
+          <w:lang w:val="en-ZA"/>
+        </w:rPr>
         <w:t xml:space="preserve"> </w:t>
       </w:r>
-      <w:proofErr w:type="spellStart"/>
-      <w:r>
-        <w:rPr>
-          <w:rFonts w:ascii="Arial" w:hAnsi="Arial" w:cs="Arial"/>
-        </w:rPr>
-        <w:t>Malaviarachchi</w:t>
-      </w:r>
-      <w:proofErr w:type="spellEnd"/>
-      <w:r>
-        <w:rPr>
-          <w:rFonts w:ascii="Arial" w:hAnsi="Arial" w:cs="Arial"/>
-        </w:rPr>
-        <w:t>, 2024)</w:t>
+      <w:r>
+        <w:rPr>
+          <w:rFonts w:ascii="Arial" w:hAnsi="Arial" w:cs="Arial"/>
+        </w:rPr>
+        <w:t>(Savio, 2018)</w:t>
+      </w:r>
+      <w:r>
+        <w:rPr>
+          <w:rFonts w:ascii="Arial" w:hAnsi="Arial" w:cs="Arial"/>
+          <w:lang w:val="en-ZA"/>
+        </w:rPr>
+        <w:t>. When users can contribute their thoughts and suggestions, they feel more involved and valued, leading to higher engagement rates and better adoption of the application</w:t>
       </w:r>
       <w:r>
         <w:rPr>
@@ -1024,7 +1565,7 @@
           <w:rFonts w:ascii="Arial" w:hAnsi="Arial" w:cs="Arial"/>
           <w:lang w:val="en-ZA"/>
         </w:rPr>
-        <w:t>Secondly, providing users with the ability to offer feedback enhances user engagement and satisfaction</w:t>
+        <w:t>Feedback mechanisms are essential for early issue detection, allowing developers to identify and resolve bugs or usability problems before they become widespread, thereby improving the application's overall quality and reliability</w:t>
       </w:r>
       <w:r>
         <w:rPr>
@@ -1037,14 +1578,7 @@
         <w:rPr>
           <w:rFonts w:ascii="Arial" w:hAnsi="Arial" w:cs="Arial"/>
         </w:rPr>
-        <w:t>(Savio, 2018)</w:t>
-      </w:r>
-      <w:r>
-        <w:rPr>
-          <w:rFonts w:ascii="Arial" w:hAnsi="Arial" w:cs="Arial"/>
-          <w:lang w:val="en-ZA"/>
-        </w:rPr>
-        <w:t>. When users can contribute their thoughts and suggestions, they feel more involved and valued, leading to higher engagement rates and better adoption of the application</w:t>
+        <w:t>(Asbjørn Følstad, 2017)</w:t>
       </w:r>
       <w:r>
         <w:rPr>
@@ -1066,42 +1600,6 @@
           <w:rFonts w:ascii="Arial" w:hAnsi="Arial" w:cs="Arial"/>
           <w:lang w:val="en-ZA"/>
         </w:rPr>
-        <w:t>Feedback mechanisms are essential for early issue detection, allowing developers to identify and resolve bugs or usability problems before they become widespread, thereby improving the application's overall quality and reliability</w:t>
-      </w:r>
-      <w:r>
-        <w:rPr>
-          <w:rFonts w:ascii="Arial" w:hAnsi="Arial" w:cs="Arial"/>
-          <w:lang w:val="en-ZA"/>
-        </w:rPr>
-        <w:t xml:space="preserve"> </w:t>
-      </w:r>
-      <w:r>
-        <w:rPr>
-          <w:rFonts w:ascii="Arial" w:hAnsi="Arial" w:cs="Arial"/>
-        </w:rPr>
-        <w:t>(Asbjørn Følstad, 2017)</w:t>
-      </w:r>
-      <w:r>
-        <w:rPr>
-          <w:rFonts w:ascii="Arial" w:hAnsi="Arial" w:cs="Arial"/>
-          <w:lang w:val="en-ZA"/>
-        </w:rPr>
-        <w:t>.</w:t>
-      </w:r>
-    </w:p>
-    <w:p>
-      <w:pPr>
-        <w:rPr>
-          <w:rFonts w:ascii="Arial" w:hAnsi="Arial" w:cs="Arial"/>
-          <w:lang w:val="en-ZA"/>
-        </w:rPr>
-      </w:pPr>
-      <w:r>
-        <w:rPr>
-          <w:rFonts w:ascii="Arial" w:hAnsi="Arial" w:cs="Arial"/>
-          <w:lang w:val="en-ZA"/>
-        </w:rPr>
-        <w:lastRenderedPageBreak/>
         <w:t xml:space="preserve">Moreover, collecting feedback allows for personalization and relevance, tailoring the application to address the specific needs of the local community. This ensures that regional concerns and unique user requirements are effectively met </w:t>
       </w:r>
       <w:r>
@@ -1203,7 +1701,7 @@
           <w:lang w:val="en-ZA"/>
         </w:rPr>
       </w:pPr>
-      <w:bookmarkStart w:id="5" w:name="_Toc176626496"/>
+      <w:bookmarkStart w:id="5" w:name="_Toc182380629"/>
       <w:r>
         <w:rPr>
           <w:rFonts w:ascii="Arial" w:hAnsi="Arial" w:cs="Arial"/>
@@ -1334,11 +1832,12 @@
           <w:lang w:val="en-ZA"/>
         </w:rPr>
       </w:pPr>
-      <w:bookmarkStart w:id="6" w:name="_Toc176626497"/>
-      <w:r>
-        <w:rPr>
-          <w:lang w:val="en-ZA"/>
-        </w:rPr>
+      <w:bookmarkStart w:id="6" w:name="_Toc182380630"/>
+      <w:r>
+        <w:rPr>
+          <w:lang w:val="en-ZA"/>
+        </w:rPr>
+        <w:lastRenderedPageBreak/>
         <w:t>Reference list</w:t>
       </w:r>
       <w:bookmarkEnd w:id="6"/>
@@ -1603,17 +2102,8 @@
           <w:rFonts w:ascii="Arial" w:hAnsi="Arial" w:cs="Arial"/>
           <w:lang w:val="en-ZA"/>
         </w:rPr>
-        <w:t xml:space="preserve"> </w:t>
-      </w:r>
-      <w:proofErr w:type="spellStart"/>
-      <w:r>
-        <w:rPr>
-          <w:rFonts w:ascii="Arial" w:hAnsi="Arial" w:cs="Arial"/>
-          <w:lang w:val="en-ZA"/>
-        </w:rPr>
-        <w:t>Malaviarachchi</w:t>
-      </w:r>
-      <w:proofErr w:type="spellEnd"/>
+        <w:t xml:space="preserve"> Malaviarachchi</w:t>
+      </w:r>
       <w:r>
         <w:rPr>
           <w:rFonts w:ascii="Arial" w:hAnsi="Arial" w:cs="Arial"/>
@@ -3186,7 +3676,6 @@
   <w:style w:type="character" w:default="1" w:styleId="DefaultParagraphFont">
     <w:name w:val="Default Paragraph Font"/>
     <w:uiPriority w:val="1"/>
-    <w:semiHidden/>
     <w:unhideWhenUsed/>
   </w:style>
   <w:style w:type="table" w:default="1" w:styleId="TableNormal">
@@ -3879,7 +4368,12 @@
 </file>
 
 <file path=customXml/item1.xml><?xml version="1.0" encoding="utf-8"?>
-<b:Sources xmlns:b="http://schemas.openxmlformats.org/officeDocument/2006/bibliography" xmlns="http://schemas.openxmlformats.org/officeDocument/2006/bibliography" SelectedStyle="\APASixthEditionOfficeOnline.xsl" StyleName="APA" Version="6"/>
+<?mso-contentType ?>
+<FormTemplates xmlns="http://schemas.microsoft.com/sharepoint/v3/contenttype/forms">
+  <Display>DocumentLibraryForm</Display>
+  <Edit>DocumentLibraryForm</Edit>
+  <New>DocumentLibraryForm</New>
+</FormTemplates>
 </file>
 
 <file path=customXml/item2.xml><?xml version="1.0" encoding="utf-8"?>
@@ -3891,12 +4385,7 @@
 </file>
 
 <file path=customXml/item3.xml><?xml version="1.0" encoding="utf-8"?>
-<?mso-contentType ?>
-<FormTemplates xmlns="http://schemas.microsoft.com/sharepoint/v3/contenttype/forms">
-  <Display>DocumentLibraryForm</Display>
-  <Edit>DocumentLibraryForm</Edit>
-  <New>DocumentLibraryForm</New>
-</FormTemplates>
+<b:Sources xmlns:b="http://schemas.openxmlformats.org/officeDocument/2006/bibliography" xmlns="http://schemas.openxmlformats.org/officeDocument/2006/bibliography" SelectedStyle="\APASixthEditionOfficeOnline.xsl" StyleName="APA" Version="6"/>
 </file>
 
 <file path=customXml/item4.xml><?xml version="1.0" encoding="utf-8"?>
@@ -4056,9 +4545,9 @@
 </file>
 
 <file path=customXml/itemProps1.xml><?xml version="1.0" encoding="utf-8"?>
-<ds:datastoreItem xmlns:ds="http://schemas.openxmlformats.org/officeDocument/2006/customXml" ds:itemID="{8B24B78E-2E83-4B01-8514-F19DB60486F5}">
+<ds:datastoreItem xmlns:ds="http://schemas.openxmlformats.org/officeDocument/2006/customXml" ds:itemID="{08917834-257D-4D1C-9699-443B7776AB16}">
   <ds:schemaRefs>
-    <ds:schemaRef ds:uri="http://schemas.openxmlformats.org/officeDocument/2006/bibliography"/>
+    <ds:schemaRef ds:uri="http://schemas.microsoft.com/sharepoint/v3/contenttype/forms"/>
   </ds:schemaRefs>
 </ds:datastoreItem>
 </file>
@@ -4066,23 +4555,17 @@
 <file path=customXml/itemProps2.xml><?xml version="1.0" encoding="utf-8"?>
 <ds:datastoreItem xmlns:ds="http://schemas.openxmlformats.org/officeDocument/2006/customXml" ds:itemID="{07FBAAF0-C3E3-447E-AF53-E9A8DB49C3C0}">
   <ds:schemaRefs>
-    <ds:schemaRef ds:uri="http://purl.org/dc/terms/"/>
-    <ds:schemaRef ds:uri="http://purl.org/dc/dcmitype/"/>
-    <ds:schemaRef ds:uri="http://schemas.microsoft.com/office/2006/documentManagement/types"/>
-    <ds:schemaRef ds:uri="http://purl.org/dc/elements/1.1/"/>
-    <ds:schemaRef ds:uri="72af4704-c937-4627-bfe2-7b3dc8cc3fc2"/>
-    <ds:schemaRef ds:uri="http://www.w3.org/XML/1998/namespace"/>
     <ds:schemaRef ds:uri="http://schemas.microsoft.com/office/2006/metadata/properties"/>
     <ds:schemaRef ds:uri="http://schemas.microsoft.com/office/infopath/2007/PartnerControls"/>
-    <ds:schemaRef ds:uri="http://schemas.openxmlformats.org/package/2006/metadata/core-properties"/>
+    <ds:schemaRef ds:uri="72af4704-c937-4627-bfe2-7b3dc8cc3fc2"/>
   </ds:schemaRefs>
 </ds:datastoreItem>
 </file>
 
 <file path=customXml/itemProps3.xml><?xml version="1.0" encoding="utf-8"?>
-<ds:datastoreItem xmlns:ds="http://schemas.openxmlformats.org/officeDocument/2006/customXml" ds:itemID="{08917834-257D-4D1C-9699-443B7776AB16}">
+<ds:datastoreItem xmlns:ds="http://schemas.openxmlformats.org/officeDocument/2006/customXml" ds:itemID="{8B24B78E-2E83-4B01-8514-F19DB60486F5}">
   <ds:schemaRefs>
-    <ds:schemaRef ds:uri="http://schemas.microsoft.com/sharepoint/v3/contenttype/forms"/>
+    <ds:schemaRef ds:uri="http://schemas.openxmlformats.org/officeDocument/2006/bibliography"/>
   </ds:schemaRefs>
 </ds:datastoreItem>
 </file>

</xml_diff>